<commit_message>
Update Relatório Projeto PCD.docx
</commit_message>
<xml_diff>
--- a/Relatório Projeto PCD.docx
+++ b/Relatório Projeto PCD.docx
@@ -1,6 +1,6 @@
 
 <file path=word/document.xml><?xml version="1.0" encoding="utf-8"?>
-<w:document xmlns:wpc="http://schemas.microsoft.com/office/word/2010/wordprocessingCanvas" xmlns:cx="http://schemas.microsoft.com/office/drawing/2014/chartex" xmlns:cx1="http://schemas.microsoft.com/office/drawing/2015/9/8/chartex" xmlns:cx2="http://schemas.microsoft.com/office/drawing/2015/10/21/chartex" xmlns:cx3="http://schemas.microsoft.com/office/drawing/2016/5/9/chartex" xmlns:cx4="http://schemas.microsoft.com/office/drawing/2016/5/10/chartex" xmlns:cx5="http://schemas.microsoft.com/office/drawing/2016/5/11/chartex" xmlns:cx6="http://schemas.microsoft.com/office/drawing/2016/5/12/chartex" xmlns:cx7="http://schemas.microsoft.com/office/drawing/2016/5/13/chartex" xmlns:cx8="http://schemas.microsoft.com/office/drawing/2016/5/14/chartex" xmlns:mc="http://schemas.openxmlformats.org/markup-compatibility/2006" xmlns:aink="http://schemas.microsoft.com/office/drawing/2016/ink" xmlns:am3d="http://schemas.microsoft.com/office/drawing/2017/model3d" xmlns:o="urn:schemas-microsoft-com:office:office" xmlns:oel="http://schemas.microsoft.com/office/2019/extlst" xmlns:r="http://schemas.openxmlformats.org/officeDocument/2006/relationships" xmlns:m="http://schemas.openxmlformats.org/officeDocument/2006/math" xmlns:v="urn:schemas-microsoft-com:vml" xmlns:wp14="http://schemas.microsoft.com/office/word/2010/wordprocessingDrawing" xmlns:wp="http://schemas.openxmlformats.org/drawingml/2006/wordprocessingDrawing" xmlns:w10="urn:schemas-microsoft-com:office:word" xmlns:w="http://schemas.openxmlformats.org/wordprocessingml/2006/main" xmlns:w14="http://schemas.microsoft.com/office/word/2010/wordml" xmlns:w15="http://schemas.microsoft.com/office/word/2012/wordml" xmlns:w16cex="http://schemas.microsoft.com/office/word/2018/wordml/cex" xmlns:w16cid="http://schemas.microsoft.com/office/word/2016/wordml/cid" xmlns:w16="http://schemas.microsoft.com/office/word/2018/wordml" xmlns:w16sdtdh="http://schemas.microsoft.com/office/word/2020/wordml/sdtdatahash" xmlns:w16se="http://schemas.microsoft.com/office/word/2015/wordml/symex" xmlns:wpg="http://schemas.microsoft.com/office/word/2010/wordprocessingGroup" xmlns:wpi="http://schemas.microsoft.com/office/word/2010/wordprocessingInk" xmlns:wne="http://schemas.microsoft.com/office/word/2006/wordml" xmlns:wps="http://schemas.microsoft.com/office/word/2010/wordprocessingShape" mc:Ignorable="w14 w15 w16se w16cid w16 w16cex w16sdtdh wp14">
+<w:document xmlns:wpc="http://schemas.microsoft.com/office/word/2010/wordprocessingCanvas" xmlns:cx="http://schemas.microsoft.com/office/drawing/2014/chartex" xmlns:cx1="http://schemas.microsoft.com/office/drawing/2015/9/8/chartex" xmlns:cx2="http://schemas.microsoft.com/office/drawing/2015/10/21/chartex" xmlns:cx3="http://schemas.microsoft.com/office/drawing/2016/5/9/chartex" xmlns:cx4="http://schemas.microsoft.com/office/drawing/2016/5/10/chartex" xmlns:cx5="http://schemas.microsoft.com/office/drawing/2016/5/11/chartex" xmlns:cx6="http://schemas.microsoft.com/office/drawing/2016/5/12/chartex" xmlns:cx7="http://schemas.microsoft.com/office/drawing/2016/5/13/chartex" xmlns:cx8="http://schemas.microsoft.com/office/drawing/2016/5/14/chartex" xmlns:mc="http://schemas.openxmlformats.org/markup-compatibility/2006" xmlns:aink="http://schemas.microsoft.com/office/drawing/2016/ink" xmlns:am3d="http://schemas.microsoft.com/office/drawing/2017/model3d" xmlns:o="urn:schemas-microsoft-com:office:office" xmlns:r="http://schemas.openxmlformats.org/officeDocument/2006/relationships" xmlns:m="http://schemas.openxmlformats.org/officeDocument/2006/math" xmlns:v="urn:schemas-microsoft-com:vml" xmlns:wp14="http://schemas.microsoft.com/office/word/2010/wordprocessingDrawing" xmlns:wp="http://schemas.openxmlformats.org/drawingml/2006/wordprocessingDrawing" xmlns:w10="urn:schemas-microsoft-com:office:word" xmlns:w="http://schemas.openxmlformats.org/wordprocessingml/2006/main" xmlns:w14="http://schemas.microsoft.com/office/word/2010/wordml" xmlns:w15="http://schemas.microsoft.com/office/word/2012/wordml" xmlns:w16cex="http://schemas.microsoft.com/office/word/2018/wordml/cex" xmlns:w16cid="http://schemas.microsoft.com/office/word/2016/wordml/cid" xmlns:w16="http://schemas.microsoft.com/office/word/2018/wordml" xmlns:w16sdtdh="http://schemas.microsoft.com/office/word/2020/wordml/sdtdatahash" xmlns:w16se="http://schemas.microsoft.com/office/word/2015/wordml/symex" xmlns:wpg="http://schemas.microsoft.com/office/word/2010/wordprocessingGroup" xmlns:wpi="http://schemas.microsoft.com/office/word/2010/wordprocessingInk" xmlns:wne="http://schemas.microsoft.com/office/word/2006/wordml" xmlns:wps="http://schemas.microsoft.com/office/word/2010/wordprocessingShape" mc:Ignorable="w14 w15 w16se w16cid w16 w16cex w16sdtdh wp14">
   <w:body>
     <w:p>
       <w:r>
@@ -65,6 +65,7 @@
     <w:p/>
     <w:p>
       <w:pPr>
+        <w:jc w:val="both"/>
         <w:rPr>
           <w:b/>
           <w:bCs/>
@@ -83,6 +84,9 @@
       </w:r>
     </w:p>
     <w:p>
+      <w:pPr>
+        <w:jc w:val="both"/>
+      </w:pPr>
       <w:r>
         <w:t xml:space="preserve">Na colocação inicial dos </w:t>
       </w:r>
@@ -103,6 +107,9 @@
       </w:r>
     </w:p>
     <w:p>
+      <w:pPr>
+        <w:jc w:val="both"/>
+      </w:pPr>
       <w:r>
         <w:t xml:space="preserve">Aquando da colocação dos jogadores, é primeiro avaliado se a posição escolhida já está ocupada por um jogador e, se for esse o caso, através da variável condicional </w:t>
       </w:r>
@@ -123,6 +130,9 @@
       </w:r>
     </w:p>
     <w:p>
+      <w:pPr>
+        <w:jc w:val="both"/>
+      </w:pPr>
       <w:r>
         <w:t>Notámos que através desta solução existiam jogadores que não estavam a ser colocados em jogo, devido às células que os jogadores estavam a tentar colocar-se conterem jogados mortos. Para tal, i</w:t>
       </w:r>
@@ -142,9 +152,14 @@
         <w:t>, que é tratada pelo jogador e que faz com que se tente novamente colocar noutra célula aleatória. O processo só termina quando for encontrada uma célula disponível.</w:t>
       </w:r>
     </w:p>
-    <w:p/>
-    <w:p>
-      <w:pPr>
+    <w:p>
+      <w:pPr>
+        <w:jc w:val="both"/>
+      </w:pPr>
+    </w:p>
+    <w:p>
+      <w:pPr>
+        <w:jc w:val="both"/>
         <w:rPr>
           <w:b/>
           <w:bCs/>
@@ -163,6 +178,9 @@
       </w:r>
     </w:p>
     <w:p>
+      <w:pPr>
+        <w:jc w:val="both"/>
+      </w:pPr>
       <w:r>
         <w:t xml:space="preserve">A movimentação dos jogadores automáticos é efetuada por intervalos de tempos diferenciados pela energia inicial dos jogadores. O intervalo de tempo usado foi </w:t>
       </w:r>
@@ -195,12 +213,16 @@
       </w:r>
     </w:p>
     <w:p>
+      <w:pPr>
+        <w:jc w:val="both"/>
+      </w:pPr>
       <w:r>
         <w:t xml:space="preserve"> </w:t>
       </w:r>
     </w:p>
     <w:p>
       <w:pPr>
+        <w:jc w:val="both"/>
         <w:rPr>
           <w:b/>
           <w:bCs/>
@@ -219,6 +241,9 @@
       </w:r>
     </w:p>
     <w:p>
+      <w:pPr>
+        <w:jc w:val="both"/>
+      </w:pPr>
       <w:r>
         <w:t xml:space="preserve">Para complementar a anterior fase de desenvolvimento, incluímos métodos de sincronização para garantir que jogadores distintos não comunicavam com células </w:t>
       </w:r>
@@ -251,6 +276,9 @@
       </w:r>
     </w:p>
     <w:p>
+      <w:pPr>
+        <w:jc w:val="both"/>
+      </w:pPr>
       <w:r>
         <w:rPr>
           <w:b/>
@@ -265,6 +293,7 @@
     <w:p>
       <w:pPr>
         <w:ind w:left="720"/>
+        <w:jc w:val="both"/>
       </w:pPr>
       <w:r>
         <w:t xml:space="preserve">Quando acontece um movimento para cima de um jogador vivo, é despoletado um confronto entre ambos ganhando aquele que tem um nível de energia superior, ou, no caso das energias serem iguais, o jogador que ganha o confronto é definido aleatoriamente. </w:t>
@@ -273,6 +302,7 @@
     <w:p>
       <w:pPr>
         <w:ind w:left="720"/>
+        <w:jc w:val="both"/>
       </w:pPr>
       <w:r>
         <w:t>Neste confronto, o jogador derrotado muda de estado para inativo (morto) e vitorioso consome a energia do derrotado.</w:t>
@@ -281,10 +311,12 @@
     <w:p>
       <w:pPr>
         <w:ind w:left="720"/>
-      </w:pPr>
-    </w:p>
-    <w:p>
-      <w:pPr>
+        <w:jc w:val="both"/>
+      </w:pPr>
+    </w:p>
+    <w:p>
+      <w:pPr>
+        <w:jc w:val="both"/>
         <w:rPr>
           <w:b/>
           <w:bCs/>
@@ -301,6 +333,7 @@
     <w:p>
       <w:pPr>
         <w:ind w:left="720"/>
+        <w:jc w:val="both"/>
       </w:pPr>
       <w:r>
         <w:t xml:space="preserve">No caso de um jogador tentar-se mover para cima de uma posição onde tenha um jogador morto a ação resultante será diferenciada pelo tipo de jogador. </w:t>
@@ -369,10 +402,12 @@
     <w:p>
       <w:pPr>
         <w:ind w:left="720"/>
-      </w:pPr>
-    </w:p>
-    <w:p>
-      <w:pPr>
+        <w:jc w:val="both"/>
+      </w:pPr>
+    </w:p>
+    <w:p>
+      <w:pPr>
+        <w:jc w:val="both"/>
         <w:rPr>
           <w:b/>
           <w:bCs/>
@@ -389,14 +424,20 @@
     <w:p>
       <w:pPr>
         <w:ind w:left="720"/>
+        <w:jc w:val="both"/>
       </w:pPr>
       <w:r>
         <w:t>Sempre que existe um confronto entre jogadores, é validado se a energia do jogador vitorioso ultrapassa ou é igual à máxima energia permitida e, caso assim seja, o jogador é um dos 3 possíveis winners do jogo interrompendo a sua função.</w:t>
       </w:r>
     </w:p>
-    <w:p/>
-    <w:p>
-      <w:pPr>
+    <w:p>
+      <w:pPr>
+        <w:jc w:val="both"/>
+      </w:pPr>
+    </w:p>
+    <w:p>
+      <w:pPr>
+        <w:jc w:val="both"/>
         <w:rPr>
           <w:b/>
           <w:bCs/>
@@ -415,6 +456,9 @@
       </w:r>
     </w:p>
     <w:p>
+      <w:pPr>
+        <w:jc w:val="both"/>
+      </w:pPr>
       <w:r>
         <w:t xml:space="preserve">Conforme comentando na fase anterior de desenvolvimento, o Jogador Automático irá ficar no método </w:t>
       </w:r>
@@ -443,6 +487,9 @@
       </w:r>
     </w:p>
     <w:p>
+      <w:pPr>
+        <w:jc w:val="both"/>
+      </w:pPr>
       <w:r>
         <w:t xml:space="preserve">Caso o movimento do jogador demore 2 segundos, a </w:t>
       </w:r>
@@ -455,9 +502,14 @@
         <w:t xml:space="preserve"> irá interromper o jogador em questão, fazendo com que o mesmo gere novo movimento.</w:t>
       </w:r>
     </w:p>
-    <w:p/>
-    <w:p>
-      <w:pPr>
+    <w:p>
+      <w:pPr>
+        <w:jc w:val="both"/>
+      </w:pPr>
+    </w:p>
+    <w:p>
+      <w:pPr>
+        <w:jc w:val="both"/>
         <w:rPr>
           <w:b/>
           <w:bCs/>
@@ -476,6 +528,9 @@
       </w:r>
     </w:p>
     <w:p>
+      <w:pPr>
+        <w:jc w:val="both"/>
+      </w:pPr>
       <w:r>
         <w:t xml:space="preserve">Para o final do jogo acontecer implementámos o mecanismo de </w:t>
       </w:r>
@@ -492,9 +547,14 @@
         <w:t>, que vai aguardar por pelo menos 3 jogadores serem vitoriosos e, assim que isso aconteça, interromper todos os jogadores.</w:t>
       </w:r>
     </w:p>
-    <w:p/>
-    <w:p>
-      <w:pPr>
+    <w:p>
+      <w:pPr>
+        <w:jc w:val="both"/>
+      </w:pPr>
+    </w:p>
+    <w:p>
+      <w:pPr>
+        <w:jc w:val="both"/>
         <w:rPr>
           <w:b/>
           <w:bCs/>
@@ -512,10 +572,163 @@
         <w:t>Implementação dos jogadores humanos como aplicações remotas:</w:t>
       </w:r>
     </w:p>
-    <w:p/>
-    <w:p/>
-    <w:p>
-      <w:pPr>
+    <w:p>
+      <w:pPr>
+        <w:jc w:val="both"/>
+      </w:pPr>
+      <w:r>
+        <w:t xml:space="preserve">Criado uma </w:t>
+      </w:r>
+      <w:proofErr w:type="spellStart"/>
+      <w:r>
+        <w:t>folder</w:t>
+      </w:r>
+      <w:proofErr w:type="spellEnd"/>
+      <w:r>
+        <w:t xml:space="preserve"> com as classes necessárias para correr o jogo com os dados </w:t>
+      </w:r>
+      <w:proofErr w:type="spellStart"/>
+      <w:r>
+        <w:t>minmos</w:t>
+      </w:r>
+      <w:proofErr w:type="spellEnd"/>
+      <w:r>
+        <w:t xml:space="preserve"> (sem acesso a logica do jogo, que pode ser transportado para outro </w:t>
+      </w:r>
+      <w:proofErr w:type="spellStart"/>
+      <w:proofErr w:type="gramStart"/>
+      <w:r>
+        <w:t>pc</w:t>
+      </w:r>
+      <w:proofErr w:type="spellEnd"/>
+      <w:proofErr w:type="gramEnd"/>
+      <w:r>
+        <w:t xml:space="preserve"> mas decidimos manter tudo no mesmo </w:t>
+      </w:r>
+      <w:proofErr w:type="spellStart"/>
+      <w:r>
+        <w:t>projecto</w:t>
+      </w:r>
+      <w:proofErr w:type="spellEnd"/>
+      <w:r>
+        <w:t xml:space="preserve">). Este vai ligar-se ao servidor que foi facultado (IP + Porto) e se o jogo é </w:t>
+      </w:r>
+      <w:proofErr w:type="spellStart"/>
+      <w:r>
+        <w:t>multiplayer</w:t>
+      </w:r>
+      <w:proofErr w:type="spellEnd"/>
+      <w:r>
+        <w:t xml:space="preserve"> (Permite até dois jogadores por cliente)</w:t>
+      </w:r>
+    </w:p>
+    <w:p>
+      <w:pPr>
+        <w:jc w:val="both"/>
+      </w:pPr>
+      <w:r>
+        <w:t xml:space="preserve">O Cliente recebe os </w:t>
+      </w:r>
+      <w:proofErr w:type="spellStart"/>
+      <w:r>
+        <w:t>player</w:t>
+      </w:r>
+      <w:proofErr w:type="spellEnd"/>
+      <w:r>
+        <w:t xml:space="preserve"> do servidor (só com a informação mínima), e o estado do jogo e envia para o servidor a direção do </w:t>
+      </w:r>
+      <w:proofErr w:type="spellStart"/>
+      <w:r>
+        <w:t>player</w:t>
+      </w:r>
+      <w:proofErr w:type="spellEnd"/>
+      <w:r>
+        <w:t xml:space="preserve"> de acordo com as teclas.</w:t>
+      </w:r>
+    </w:p>
+    <w:p>
+      <w:pPr>
+        <w:jc w:val="both"/>
+      </w:pPr>
+      <w:r>
+        <w:t xml:space="preserve">Do lado do servidor ao receber uma </w:t>
+      </w:r>
+      <w:r>
+        <w:t>conexão</w:t>
+      </w:r>
+      <w:r>
+        <w:t xml:space="preserve"> cria uma </w:t>
+      </w:r>
+      <w:proofErr w:type="spellStart"/>
+      <w:r>
+        <w:t>thread</w:t>
+      </w:r>
+      <w:proofErr w:type="spellEnd"/>
+      <w:r>
+        <w:t xml:space="preserve"> para lidar com esse cliente. Ao criar a </w:t>
+      </w:r>
+      <w:proofErr w:type="spellStart"/>
+      <w:r>
+        <w:t>thread</w:t>
+      </w:r>
+      <w:proofErr w:type="spellEnd"/>
+      <w:r>
+        <w:t xml:space="preserve"> cria um </w:t>
+      </w:r>
+      <w:proofErr w:type="spellStart"/>
+      <w:r>
+        <w:t>player</w:t>
+      </w:r>
+      <w:proofErr w:type="spellEnd"/>
+      <w:r>
+        <w:t xml:space="preserve"> ou 2 caso seja </w:t>
+      </w:r>
+      <w:proofErr w:type="spellStart"/>
+      <w:r>
+        <w:t>mutiplayer</w:t>
+      </w:r>
+      <w:proofErr w:type="spellEnd"/>
+      <w:r>
+        <w:t xml:space="preserve">. Depois ele envia a lista de </w:t>
+      </w:r>
+      <w:proofErr w:type="spellStart"/>
+      <w:r>
+        <w:t>players</w:t>
+      </w:r>
+      <w:proofErr w:type="spellEnd"/>
+      <w:r>
+        <w:t xml:space="preserve"> para os clientes (</w:t>
+      </w:r>
+      <w:r>
+        <w:t xml:space="preserve">só com a informação mínima), envia o estado do jogo e recebe a direção para mover o </w:t>
+      </w:r>
+      <w:proofErr w:type="spellStart"/>
+      <w:r>
+        <w:t>player</w:t>
+      </w:r>
+      <w:proofErr w:type="spellEnd"/>
+      <w:r>
+        <w:t>.</w:t>
+      </w:r>
+    </w:p>
+    <w:p>
+      <w:pPr>
+        <w:jc w:val="both"/>
+      </w:pPr>
+    </w:p>
+    <w:p>
+      <w:pPr>
+        <w:jc w:val="both"/>
+      </w:pPr>
+    </w:p>
+    <w:p>
+      <w:pPr>
+        <w:jc w:val="both"/>
+      </w:pPr>
+    </w:p>
+    <w:p>
+      <w:pPr>
+        <w:jc w:val="both"/>
         <w:rPr>
           <w:b/>
           <w:bCs/>
@@ -530,10 +743,14 @@
           <w:sz w:val="28"/>
           <w:szCs w:val="28"/>
         </w:rPr>
+        <w:lastRenderedPageBreak/>
         <w:t>Deteção de possíveis situações de bloqueio e conflito:</w:t>
       </w:r>
     </w:p>
     <w:p>
+      <w:pPr>
+        <w:jc w:val="both"/>
+      </w:pPr>
       <w:r>
         <w:t>Durante o projeto identificámos algumas situações de conflito que foram sendo resolvidas ao longo do mesmo. Detalhamos aqui as situações onde notámos mais dificuldade em resolver o conflito:</w:t>
       </w:r>
@@ -545,6 +762,7 @@
           <w:ilvl w:val="0"/>
           <w:numId w:val="2"/>
         </w:numPr>
+        <w:jc w:val="both"/>
       </w:pPr>
       <w:r>
         <w:t xml:space="preserve">Recurso Partilhado: </w:t>
@@ -576,6 +794,7 @@
           <w:ilvl w:val="0"/>
           <w:numId w:val="2"/>
         </w:numPr>
+        <w:jc w:val="both"/>
       </w:pPr>
       <w:r>
         <w:t>Colocação de Jogadores: Ao princípio notámos alguma dificuldade em colocar os jogadores através de variáveis condicionais, principalmente no momento de avisar os jogadores que a posição estava livre.</w:t>
@@ -591,9 +810,9 @@
           <w:ilvl w:val="0"/>
           <w:numId w:val="2"/>
         </w:numPr>
-      </w:pPr>
-      <w:r>
-        <w:lastRenderedPageBreak/>
+        <w:jc w:val="both"/>
+      </w:pPr>
+      <w:r>
         <w:t>Confrontos: O conflito que nos tomou mais tempo foi o confronto entre jogadores. Ao princípio tínhamos vários jogadores bloqueados sempre que existia um confronto, para resolver, us</w:t>
       </w:r>
       <w:r>
@@ -614,7 +833,11 @@
         <w:t xml:space="preserve"> se move ele irá (por esta ordem) bloquear a célula onde se encontra e só depois bloquear a célula para onde se quer mover. Se se mover com sucesso, o desbloqueio será efetuado pela ordem contrária.</w:t>
       </w:r>
     </w:p>
-    <w:p/>
+    <w:p>
+      <w:pPr>
+        <w:jc w:val="both"/>
+      </w:pPr>
+    </w:p>
     <w:p/>
     <w:sectPr>
       <w:pgSz w:w="11906" w:h="16838"/>
@@ -627,7 +850,7 @@
 </file>
 
 <file path=word/numbering.xml><?xml version="1.0" encoding="utf-8"?>
-<w:numbering xmlns:wpc="http://schemas.microsoft.com/office/word/2010/wordprocessingCanvas" xmlns:cx="http://schemas.microsoft.com/office/drawing/2014/chartex" xmlns:cx1="http://schemas.microsoft.com/office/drawing/2015/9/8/chartex" xmlns:cx2="http://schemas.microsoft.com/office/drawing/2015/10/21/chartex" xmlns:cx3="http://schemas.microsoft.com/office/drawing/2016/5/9/chartex" xmlns:cx4="http://schemas.microsoft.com/office/drawing/2016/5/10/chartex" xmlns:cx5="http://schemas.microsoft.com/office/drawing/2016/5/11/chartex" xmlns:cx6="http://schemas.microsoft.com/office/drawing/2016/5/12/chartex" xmlns:cx7="http://schemas.microsoft.com/office/drawing/2016/5/13/chartex" xmlns:cx8="http://schemas.microsoft.com/office/drawing/2016/5/14/chartex" xmlns:mc="http://schemas.openxmlformats.org/markup-compatibility/2006" xmlns:aink="http://schemas.microsoft.com/office/drawing/2016/ink" xmlns:am3d="http://schemas.microsoft.com/office/drawing/2017/model3d" xmlns:o="urn:schemas-microsoft-com:office:office" xmlns:oel="http://schemas.microsoft.com/office/2019/extlst" xmlns:r="http://schemas.openxmlformats.org/officeDocument/2006/relationships" xmlns:m="http://schemas.openxmlformats.org/officeDocument/2006/math" xmlns:v="urn:schemas-microsoft-com:vml" xmlns:wp14="http://schemas.microsoft.com/office/word/2010/wordprocessingDrawing" xmlns:wp="http://schemas.openxmlformats.org/drawingml/2006/wordprocessingDrawing" xmlns:w10="urn:schemas-microsoft-com:office:word" xmlns:w="http://schemas.openxmlformats.org/wordprocessingml/2006/main" xmlns:w14="http://schemas.microsoft.com/office/word/2010/wordml" xmlns:w15="http://schemas.microsoft.com/office/word/2012/wordml" xmlns:w16cex="http://schemas.microsoft.com/office/word/2018/wordml/cex" xmlns:w16cid="http://schemas.microsoft.com/office/word/2016/wordml/cid" xmlns:w16="http://schemas.microsoft.com/office/word/2018/wordml" xmlns:w16sdtdh="http://schemas.microsoft.com/office/word/2020/wordml/sdtdatahash" xmlns:w16se="http://schemas.microsoft.com/office/word/2015/wordml/symex" xmlns:wpg="http://schemas.microsoft.com/office/word/2010/wordprocessingGroup" xmlns:wpi="http://schemas.microsoft.com/office/word/2010/wordprocessingInk" xmlns:wne="http://schemas.microsoft.com/office/word/2006/wordml" xmlns:wps="http://schemas.microsoft.com/office/word/2010/wordprocessingShape" mc:Ignorable="w14 w15 w16se w16cid w16 w16cex w16sdtdh wp14">
+<w:numbering xmlns:wpc="http://schemas.microsoft.com/office/word/2010/wordprocessingCanvas" xmlns:cx="http://schemas.microsoft.com/office/drawing/2014/chartex" xmlns:cx1="http://schemas.microsoft.com/office/drawing/2015/9/8/chartex" xmlns:cx2="http://schemas.microsoft.com/office/drawing/2015/10/21/chartex" xmlns:cx3="http://schemas.microsoft.com/office/drawing/2016/5/9/chartex" xmlns:cx4="http://schemas.microsoft.com/office/drawing/2016/5/10/chartex" xmlns:cx5="http://schemas.microsoft.com/office/drawing/2016/5/11/chartex" xmlns:cx6="http://schemas.microsoft.com/office/drawing/2016/5/12/chartex" xmlns:cx7="http://schemas.microsoft.com/office/drawing/2016/5/13/chartex" xmlns:cx8="http://schemas.microsoft.com/office/drawing/2016/5/14/chartex" xmlns:mc="http://schemas.openxmlformats.org/markup-compatibility/2006" xmlns:aink="http://schemas.microsoft.com/office/drawing/2016/ink" xmlns:am3d="http://schemas.microsoft.com/office/drawing/2017/model3d" xmlns:o="urn:schemas-microsoft-com:office:office" xmlns:r="http://schemas.openxmlformats.org/officeDocument/2006/relationships" xmlns:m="http://schemas.openxmlformats.org/officeDocument/2006/math" xmlns:v="urn:schemas-microsoft-com:vml" xmlns:wp14="http://schemas.microsoft.com/office/word/2010/wordprocessingDrawing" xmlns:wp="http://schemas.openxmlformats.org/drawingml/2006/wordprocessingDrawing" xmlns:w10="urn:schemas-microsoft-com:office:word" xmlns:w="http://schemas.openxmlformats.org/wordprocessingml/2006/main" xmlns:w14="http://schemas.microsoft.com/office/word/2010/wordml" xmlns:w15="http://schemas.microsoft.com/office/word/2012/wordml" xmlns:w16cex="http://schemas.microsoft.com/office/word/2018/wordml/cex" xmlns:w16cid="http://schemas.microsoft.com/office/word/2016/wordml/cid" xmlns:w16="http://schemas.microsoft.com/office/word/2018/wordml" xmlns:w16sdtdh="http://schemas.microsoft.com/office/word/2020/wordml/sdtdatahash" xmlns:w16se="http://schemas.microsoft.com/office/word/2015/wordml/symex" xmlns:wpg="http://schemas.microsoft.com/office/word/2010/wordprocessingGroup" xmlns:wpi="http://schemas.microsoft.com/office/word/2010/wordprocessingInk" xmlns:wne="http://schemas.microsoft.com/office/word/2006/wordml" xmlns:wps="http://schemas.microsoft.com/office/word/2010/wordprocessingShape" mc:Ignorable="w14 w15 w16se w16cid w16 w16cex w16sdtdh wp14">
   <w:abstractNum w:abstractNumId="0" w15:restartNumberingAfterBreak="0">
     <w:nsid w:val="07D810EA"/>
     <w:multiLevelType w:val="hybridMultilevel"/>
@@ -854,10 +1077,10 @@
       </w:rPr>
     </w:lvl>
   </w:abstractNum>
-  <w:num w:numId="1" w16cid:durableId="1828352911">
+  <w:num w:numId="1">
     <w:abstractNumId w:val="0"/>
   </w:num>
-  <w:num w:numId="2" w16cid:durableId="1329089296">
+  <w:num w:numId="2">
     <w:abstractNumId w:val="1"/>
   </w:num>
 </w:numbering>

</xml_diff>